<commit_message>
FILE FIXES FINALLY FINISHED
</commit_message>
<xml_diff>
--- a/myfile.docx
+++ b/myfile.docx
@@ -88,7 +88,7 @@
           <w:sz w:val="26"/>
           <w:szCs w:val="26"/>
         </w:rPr>
-        <w:t xml:space="preserve"> 29 </w:t>
+        <w:t xml:space="preserve"> 30 </w:t>
       </w:r>
       <w:r>
         <w:rPr>
@@ -184,7 +184,21 @@
             <w:tcW w:type="dxa" w:w="1260"/>
             <w:vAlign w:val="center"/>
           </w:tcPr>
-          <w:p/>
+          <w:p>
+            <w:pPr>
+              <w:spacing w:after="60" w:before="60"/>
+              <w:jc w:val="center"/>
+            </w:pPr>
+            <w:r>
+              <w:rPr>
+                <w:i/>
+                <w:iCs/>
+                <w:sz w:val="28"/>
+                <w:szCs w:val="28"/>
+              </w:rPr>
+              <w:t xml:space="preserve">X</w:t>
+            </w:r>
+          </w:p>
         </w:tc>
       </w:tr>
       <w:tr>
@@ -193,29 +207,8 @@
             <w:tcW w:type="dxa" w:w="3400"/>
           </w:tcPr>
           <w:p>
-            <w:pPr>
-              <w:spacing w:after="60" w:before="60"/>
-            </w:pPr>
-            <w:r>
-              <w:t xml:space="preserve">Корректирующее (в дополнение к уведомлению от </w:t>
-            </w:r>
-            <w:r>
-              <w:rPr>
-                <w:u w:val="single" w:color="990011"/>
-              </w:rPr>
-              <w:t xml:space="preserve">29.10.23</w:t>
-            </w:r>
-            <w:r>
-              <w:t xml:space="preserve"> № </w:t>
-            </w:r>
-            <w:r>
-              <w:rPr>
-                <w:u w:val="single" w:color="990011"/>
-              </w:rPr>
-              <w:t xml:space="preserve"> 123123</w:t>
-            </w:r>
-            <w:r>
-              <w:t xml:space="preserve">)</w:t>
+            <w:r>
+              <w:t xml:space="preserve">Корректирующее (в дополнение к уведомлению от _____ № _____)</w:t>
             </w:r>
           </w:p>
         </w:tc>
@@ -224,21 +217,7 @@
             <w:tcW w:type="dxa" w:w="1260"/>
             <w:vAlign w:val="center"/>
           </w:tcPr>
-          <w:p>
-            <w:pPr>
-              <w:spacing w:after="60" w:before="60"/>
-              <w:jc w:val="center"/>
-            </w:pPr>
-            <w:r>
-              <w:rPr>
-                <w:i/>
-                <w:iCs/>
-                <w:sz w:val="28"/>
-                <w:szCs w:val="28"/>
-              </w:rPr>
-              <w:t xml:space="preserve">X</w:t>
-            </w:r>
-          </w:p>
+          <w:p/>
         </w:tc>
       </w:tr>
     </w:tbl>
@@ -291,7 +270,7 @@
                 <w:sz w:val="24"/>
                 <w:szCs w:val="24"/>
               </w:rPr>
-              <w:t xml:space="preserve">ya am person</w:t>
+              <w:t xml:space="preserve">a</w:t>
             </w:r>
           </w:p>
         </w:tc>
@@ -427,7 +406,7 @@
                 <w:sz w:val="24"/>
                 <w:szCs w:val="24"/>
               </w:rPr>
-              <w:t xml:space="preserve">addressess</w:t>
+              <w:t xml:space="preserve">a</w:t>
             </w:r>
           </w:p>
         </w:tc>
@@ -663,6 +642,367 @@
                 <w:bCs/>
               </w:rPr>
               <w:t xml:space="preserve">6</w:t>
+            </w:r>
+          </w:p>
+        </w:tc>
+      </w:tr>
+      <w:tr>
+        <w:trPr>
+          <w:cantSplit/>
+        </w:trPr>
+        <w:tc>
+          <w:p>
+            <w:pPr>
+              <w:jc w:val="left"/>
+            </w:pPr>
+            <w:r>
+              <w:rPr>
+                <w:i/>
+                <w:iCs/>
+              </w:rPr>
+              <w:t xml:space="preserve">1.</w:t>
+            </w:r>
+          </w:p>
+        </w:tc>
+        <w:tc>
+          <w:p>
+            <w:pPr>
+              <w:jc w:val="center"/>
+            </w:pPr>
+            <w:r>
+              <w:rPr>
+                <w:i/>
+                <w:iCs/>
+              </w:rPr>
+              <w:t xml:space="preserve">Навоз конский(подстилочный)</w:t>
+            </w:r>
+          </w:p>
+        </w:tc>
+        <w:tc>
+          <w:p>
+            <w:pPr>
+              <w:jc w:val="center"/>
+            </w:pPr>
+            <w:r>
+              <w:rPr>
+                <w:i/>
+                <w:iCs/>
+              </w:rPr>
+              <w:t xml:space="preserve">4</w:t>
+            </w:r>
+          </w:p>
+        </w:tc>
+        <w:tc>
+          <w:p>
+            <w:pPr>
+              <w:jc w:val="center"/>
+            </w:pPr>
+            <w:r>
+              <w:rPr>
+                <w:i/>
+                <w:iCs/>
+              </w:rPr>
+              <w:t xml:space="preserve">25.09.23 - 30.12.23</w:t>
+            </w:r>
+          </w:p>
+        </w:tc>
+        <w:tc>
+          <w:p>
+            <w:pPr>
+              <w:jc w:val="center"/>
+            </w:pPr>
+            <w:r>
+              <w:rPr>
+                <w:i/>
+                <w:iCs/>
+              </w:rPr>
+              <w:t xml:space="preserve">Планируемые сроки использования: 03.10.23 - 20.10.23 
+                      Результат использования: улучшение плодородия земель в объеме 3</w:t>
+            </w:r>
+          </w:p>
+        </w:tc>
+        <w:tc>
+          <w:p>
+            <w:pPr>
+              <w:jc w:val="center"/>
+            </w:pPr>
+            <w:r>
+              <w:rPr>
+                <w:i/>
+                <w:iCs/>
+              </w:rPr>
+              <w:t xml:space="preserve">-</w:t>
+            </w:r>
+          </w:p>
+        </w:tc>
+      </w:tr>
+      <w:tr>
+        <w:trPr>
+          <w:cantSplit/>
+        </w:trPr>
+        <w:tc>
+          <w:p>
+            <w:pPr>
+              <w:jc w:val="left"/>
+            </w:pPr>
+            <w:r>
+              <w:rPr>
+                <w:i/>
+                <w:iCs/>
+              </w:rPr>
+              <w:t xml:space="preserve">2.</w:t>
+            </w:r>
+          </w:p>
+        </w:tc>
+        <w:tc>
+          <w:p>
+            <w:pPr>
+              <w:jc w:val="center"/>
+            </w:pPr>
+            <w:r>
+              <w:rPr>
+                <w:i/>
+                <w:iCs/>
+              </w:rPr>
+              <w:t xml:space="preserve">Птичий помет(подстилочный)</w:t>
+            </w:r>
+          </w:p>
+        </w:tc>
+        <w:tc>
+          <w:p>
+            <w:pPr>
+              <w:jc w:val="center"/>
+            </w:pPr>
+            <w:r>
+              <w:rPr>
+                <w:i/>
+                <w:iCs/>
+              </w:rPr>
+              <w:t xml:space="preserve">4</w:t>
+            </w:r>
+          </w:p>
+        </w:tc>
+        <w:tc>
+          <w:p>
+            <w:pPr>
+              <w:jc w:val="center"/>
+            </w:pPr>
+            <w:r>
+              <w:rPr>
+                <w:i/>
+                <w:iCs/>
+              </w:rPr>
+              <w:t xml:space="preserve">25.09.23 - 30.12.23</w:t>
+            </w:r>
+          </w:p>
+        </w:tc>
+        <w:tc>
+          <w:p>
+            <w:pPr>
+              <w:jc w:val="center"/>
+            </w:pPr>
+            <w:r>
+              <w:rPr>
+                <w:i/>
+                <w:iCs/>
+              </w:rPr>
+              <w:t xml:space="preserve">-</w:t>
+            </w:r>
+          </w:p>
+        </w:tc>
+        <w:tc>
+          <w:p>
+            <w:pPr>
+              <w:jc w:val="center"/>
+            </w:pPr>
+            <w:r>
+              <w:rPr>
+                <w:i/>
+                <w:iCs/>
+              </w:rPr>
+              <w:t xml:space="preserve">Передача побочных продуктов животноводства ur lico ptica  
+                      Результат использования: улучшение плодородия земель в объеме 4</w:t>
+            </w:r>
+          </w:p>
+        </w:tc>
+      </w:tr>
+      <w:tr>
+        <w:trPr>
+          <w:cantSplit/>
+        </w:trPr>
+        <w:tc>
+          <w:p>
+            <w:pPr>
+              <w:jc w:val="left"/>
+            </w:pPr>
+            <w:r>
+              <w:rPr>
+                <w:i/>
+                <w:iCs/>
+              </w:rPr>
+              <w:t xml:space="preserve">3.</w:t>
+            </w:r>
+          </w:p>
+        </w:tc>
+        <w:tc>
+          <w:p>
+            <w:pPr>
+              <w:jc w:val="center"/>
+            </w:pPr>
+            <w:r>
+              <w:rPr>
+                <w:i/>
+                <w:iCs/>
+              </w:rPr>
+              <w:t xml:space="preserve">Навоз (конский)</w:t>
+            </w:r>
+          </w:p>
+        </w:tc>
+        <w:tc>
+          <w:p>
+            <w:pPr>
+              <w:jc w:val="center"/>
+            </w:pPr>
+            <w:r>
+              <w:rPr>
+                <w:i/>
+                <w:iCs/>
+              </w:rPr>
+              <w:t xml:space="preserve">42</w:t>
+            </w:r>
+          </w:p>
+        </w:tc>
+        <w:tc>
+          <w:p>
+            <w:pPr>
+              <w:jc w:val="center"/>
+            </w:pPr>
+            <w:r>
+              <w:rPr>
+                <w:i/>
+                <w:iCs/>
+              </w:rPr>
+              <w:t xml:space="preserve">25.09.23 - 30.12.23</w:t>
+            </w:r>
+          </w:p>
+        </w:tc>
+        <w:tc>
+          <w:p>
+            <w:pPr>
+              <w:jc w:val="center"/>
+            </w:pPr>
+            <w:r>
+              <w:rPr>
+                <w:i/>
+                <w:iCs/>
+              </w:rPr>
+              <w:t xml:space="preserve">Планируемые сроки использования: 10.10.23 - 27.10.23 
+                      Результат использования: производство органического удобрения (№undefined свидетельства о государственной регистрации на пестицид и агрохимикат) в количестве</w:t>
+            </w:r>
+          </w:p>
+        </w:tc>
+        <w:tc>
+          <w:p>
+            <w:pPr>
+              <w:jc w:val="center"/>
+            </w:pPr>
+            <w:r>
+              <w:rPr>
+                <w:i/>
+                <w:iCs/>
+              </w:rPr>
+              <w:t xml:space="preserve">Передача побочных продуктов животноводства ur lico 2 koni 
+                      Результат использования: улучшение плодородия земель в объеме 32</w:t>
+            </w:r>
+          </w:p>
+        </w:tc>
+      </w:tr>
+      <w:tr>
+        <w:trPr>
+          <w:cantSplit/>
+        </w:trPr>
+        <w:tc>
+          <w:p>
+            <w:pPr>
+              <w:jc w:val="left"/>
+            </w:pPr>
+            <w:r>
+              <w:rPr>
+                <w:i/>
+                <w:iCs/>
+              </w:rPr>
+              <w:t xml:space="preserve">4.</w:t>
+            </w:r>
+          </w:p>
+        </w:tc>
+        <w:tc>
+          <w:p>
+            <w:pPr>
+              <w:jc w:val="center"/>
+            </w:pPr>
+            <w:r>
+              <w:rPr>
+                <w:i/>
+                <w:iCs/>
+              </w:rPr>
+              <w:t xml:space="preserve">Птичий помет(бесподстилочный)</w:t>
+            </w:r>
+          </w:p>
+        </w:tc>
+        <w:tc>
+          <w:p>
+            <w:pPr>
+              <w:jc w:val="center"/>
+            </w:pPr>
+            <w:r>
+              <w:rPr>
+                <w:i/>
+                <w:iCs/>
+              </w:rPr>
+              <w:t xml:space="preserve">1</w:t>
+            </w:r>
+          </w:p>
+        </w:tc>
+        <w:tc>
+          <w:p>
+            <w:pPr>
+              <w:jc w:val="center"/>
+            </w:pPr>
+            <w:r>
+              <w:rPr>
+                <w:i/>
+                <w:iCs/>
+              </w:rPr>
+              <w:t xml:space="preserve">25.09.23 - 30.12.23</w:t>
+            </w:r>
+          </w:p>
+        </w:tc>
+        <w:tc>
+          <w:p>
+            <w:pPr>
+              <w:jc w:val="center"/>
+            </w:pPr>
+            <w:r>
+              <w:rPr>
+                <w:i/>
+                <w:iCs/>
+              </w:rPr>
+              <w:t xml:space="preserve">Планируемые сроки использования: 26.09.23 - 19.10.23 
+                      Результат использования: улучшение плодородия земель в объеме 1</w:t>
+            </w:r>
+          </w:p>
+        </w:tc>
+        <w:tc>
+          <w:p>
+            <w:pPr>
+              <w:jc w:val="center"/>
+            </w:pPr>
+            <w:r>
+              <w:rPr>
+                <w:i/>
+                <w:iCs/>
+              </w:rPr>
+              <w:t xml:space="preserve">-</w:t>
             </w:r>
           </w:p>
         </w:tc>

</xml_diff>